<commit_message>
Corrected ER and relational models
</commit_message>
<xml_diff>
--- a/Report.docx
+++ b/Report.docx
@@ -23,15 +23,19 @@
       <w:pPr>
         <w:pStyle w:val="Normal"/>
         <w:jc w:val="center"/>
+        <w:rPr/>
+      </w:pPr>
+      <w:r>
         <w:rPr>
           <w:sz w:val="24"/>
         </w:rPr>
-      </w:pPr>
+        <w:t xml:space="preserve">Team No: </w:t>
+      </w:r>
       <w:r>
         <w:rPr>
           <w:sz w:val="24"/>
         </w:rPr>
-        <w:t>Team No:</w:t>
+        <w:t>26</w:t>
       </w:r>
     </w:p>
     <w:p>
@@ -44,18 +48,12 @@
         <w:rPr>
           <w:sz w:val="24"/>
         </w:rPr>
-        <w:t xml:space="preserve">Names: </w:t>
-      </w:r>
-      <w:r>
-        <w:rPr>
-          <w:sz w:val="24"/>
-        </w:rPr>
-        <w:t>Camilla Giaccari, Hédi Sassi, Simon Perriard</w:t>
-      </w:r>
-    </w:p>
-    <w:p>
-      <w:pPr>
-        <w:pStyle w:val="ContentsHeading"/>
+        <w:t>Names: Camilla Giaccari, Hédi Sassi, Simon Perriard</w:t>
+      </w:r>
+    </w:p>
+    <w:p>
+      <w:pPr>
+        <w:pStyle w:val="TOAHeading"/>
         <w:rPr/>
       </w:pPr>
       <w:bookmarkStart w:id="1" w:name="_Toc506900030"/>
@@ -773,12 +771,70 @@
     </w:p>
     <w:p>
       <w:pPr>
-        <w:pStyle w:val="NoSpacing"/>
-        <w:rPr/>
-      </w:pPr>
-      <w:r>
-        <w:rPr/>
-        <w:t>&lt;In this section write down the assumptions you made about the data. Write a sentence for each assumption you made&gt;</w:t>
+        <w:pStyle w:val="Normal"/>
+        <w:rPr/>
+      </w:pPr>
+      <w:r>
+        <w:rPr/>
+        <w:t>We made no assumption concerning the correctness of the data, we checked every field of every CSV file. The type of each field has been checked and each line containing a wrong input (i.e. missing mandatory field, negative price,…) has been kicked out of the dataset.</w:t>
+      </w:r>
+    </w:p>
+    <w:p>
+      <w:pPr>
+        <w:pStyle w:val="Normal"/>
+        <w:rPr/>
+      </w:pPr>
+      <w:r>
+        <w:rPr/>
+        <w:t>We defined some mandatory fields, listed below.</w:t>
+      </w:r>
+    </w:p>
+    <w:p>
+      <w:pPr>
+        <w:pStyle w:val="NoSpacing"/>
+        <w:rPr/>
+      </w:pPr>
+      <w:r>
+        <w:rPr/>
+        <w:t>Listings: listing_id, listing_url, listing_name, host_id, host_url, host_name</w:t>
+      </w:r>
+    </w:p>
+    <w:p>
+      <w:pPr>
+        <w:pStyle w:val="NoSpacing"/>
+        <w:rPr/>
+      </w:pPr>
+      <w:r>
+        <w:rPr/>
+      </w:r>
+    </w:p>
+    <w:p>
+      <w:pPr>
+        <w:pStyle w:val="NoSpacing"/>
+        <w:rPr/>
+      </w:pPr>
+      <w:r>
+        <w:rPr/>
+        <w:t>Reviews: all fields are mandatory</w:t>
+      </w:r>
+    </w:p>
+    <w:p>
+      <w:pPr>
+        <w:pStyle w:val="NoSpacing"/>
+        <w:rPr/>
+      </w:pPr>
+      <w:r>
+        <w:rPr/>
+      </w:r>
+    </w:p>
+    <w:p>
+      <w:pPr>
+        <w:pStyle w:val="NoSpacing"/>
+        <w:rPr/>
+      </w:pPr>
+      <w:r>
+        <w:rPr/>
+        <w:t>Calendar: all fields except price are mandatory</w:t>
       </w:r>
     </w:p>
     <w:p>
@@ -1606,7 +1662,7 @@
       <w:pgNumType w:fmt="decimal"/>
       <w:formProt w:val="false"/>
       <w:textDirection w:val="lrTb"/>
-      <w:docGrid w:type="default" w:linePitch="360" w:charSpace="4294965042"/>
+      <w:docGrid w:type="default" w:linePitch="360" w:charSpace="0"/>
     </w:sectPr>
   </w:body>
 </w:document>
@@ -2967,6 +3023,16 @@
       <w:lang w:val="de-DE"/>
     </w:rPr>
   </w:style>
+  <w:style w:type="character" w:styleId="ListLabel89">
+    <w:name w:val="ListLabel 89"/>
+    <w:qFormat/>
+    <w:rPr>
+      <w:rFonts w:ascii="Times New Roman" w:hAnsi="Times New Roman"/>
+      <w:sz w:val="20"/>
+      <w:szCs w:val="18"/>
+      <w:lang w:val="de-DE"/>
+    </w:rPr>
+  </w:style>
   <w:style w:type="paragraph" w:styleId="Heading" w:customStyle="1">
     <w:name w:val="Heading"/>
     <w:basedOn w:val="Normal"/>
@@ -3156,14 +3222,15 @@
       <w:szCs w:val="24"/>
     </w:rPr>
   </w:style>
-  <w:style w:type="paragraph" w:styleId="ContentsHeading" w:customStyle="1">
+  <w:style w:type="paragraph" w:styleId="TOAHeading" w:customStyle="1">
     <w:name w:val="TOA Heading"/>
     <w:basedOn w:val="Heading1"/>
     <w:next w:val="Normal"/>
+    <w:qFormat/>
     <w:pPr>
       <w:keepLines/>
       <w:suppressAutoHyphens w:val="false"/>
-      <w:spacing w:lineRule="auto" w:line="254" w:before="240" w:after="0"/>
+      <w:spacing w:lineRule="auto" w:line="252" w:before="240" w:after="0"/>
     </w:pPr>
     <w:rPr>
       <w:b w:val="false"/>

</xml_diff>

<commit_message>
Still have to finish the parts about the ER and relational models
</commit_message>
<xml_diff>
--- a/Report.docx
+++ b/Report.docx
@@ -878,7 +878,24 @@
       </w:pPr>
       <w:r>
         <w:rPr/>
-        <w:t>&lt;Add the figure of the ER schema&gt;</w:t>
+        <w:t xml:space="preserve">The schema can be found here : </w:t>
+      </w:r>
+      <w:hyperlink r:id="rId2">
+        <w:r>
+          <w:rPr>
+            <w:rStyle w:val="InternetLink"/>
+          </w:rPr>
+          <w:t>https://github.com/hedi-sassi/rbnb_db_project/tree/master/ER</w:t>
+        </w:r>
+      </w:hyperlink>
+    </w:p>
+    <w:p>
+      <w:pPr>
+        <w:pStyle w:val="NoSpacing"/>
+        <w:rPr/>
+      </w:pPr>
+      <w:r>
+        <w:rPr/>
       </w:r>
     </w:p>
     <w:p>
@@ -922,18 +939,37 @@
     <w:p>
       <w:pPr>
         <w:pStyle w:val="Heading3"/>
+        <w:rPr/>
+      </w:pPr>
+      <w:bookmarkStart w:id="8" w:name="_Toc506900037"/>
+      <w:r>
         <w:rPr>
           <w:lang w:val="de-DE"/>
         </w:rPr>
-      </w:pPr>
-      <w:bookmarkStart w:id="8" w:name="_Toc506900037"/>
+        <w:t>ER schema to Relational schema</w:t>
+      </w:r>
+      <w:bookmarkEnd w:id="8"/>
+    </w:p>
+    <w:p>
+      <w:pPr>
+        <w:pStyle w:val="Normal"/>
+        <w:rPr/>
+      </w:pPr>
       <w:r>
         <w:rPr>
           <w:lang w:val="de-DE"/>
         </w:rPr>
-        <w:t>ER schema to Relational schema</w:t>
-      </w:r>
-      <w:bookmarkEnd w:id="8"/>
+        <w:t xml:space="preserve">The schema can be found here : </w:t>
+      </w:r>
+      <w:hyperlink r:id="rId3">
+        <w:r>
+          <w:rPr>
+            <w:rStyle w:val="InternetLink"/>
+            <w:lang w:val="de-DE"/>
+          </w:rPr>
+          <w:t>https://github.com/hedi-sassi/rbnb_db_project/tree/master/relational_model</w:t>
+        </w:r>
+      </w:hyperlink>
     </w:p>
     <w:p>
       <w:pPr>
@@ -1655,7 +1691,7 @@
       </w:r>
     </w:p>
     <w:sectPr>
-      <w:headerReference w:type="default" r:id="rId2"/>
+      <w:headerReference w:type="default" r:id="rId4"/>
       <w:type w:val="nextPage"/>
       <w:pgSz w:w="12240" w:h="15840"/>
       <w:pgMar w:left="1134" w:right="1134" w:header="568" w:top="1134" w:footer="0" w:bottom="1843" w:gutter="0"/>

</xml_diff>

<commit_message>
added justifications for ER Schema.
</commit_message>
<xml_diff>
--- a/Report.docx
+++ b/Report.docx
@@ -10,14 +10,14 @@
           <w:lang w:val="en-US"/>
         </w:rPr>
       </w:pPr>
-      <w:r>
-        <w:rPr>
-          <w:lang w:val="en-US"/>
-        </w:rPr>
-        <w:t>Databases Project – Spring 2019</w:t>
-      </w:r>
       <w:bookmarkStart w:id="0" w:name="_GoBack"/>
       <w:bookmarkEnd w:id="0"/>
+      <w:r>
+        <w:rPr>
+          <w:lang w:val="en-US"/>
+        </w:rPr>
+        <w:t>Databases Project – Spring 2019</w:t>
+      </w:r>
     </w:p>
     <w:p>
       <w:pPr>
@@ -29,13 +29,7 @@
         <w:rPr>
           <w:sz w:val="24"/>
         </w:rPr>
-        <w:t xml:space="preserve">Team No: </w:t>
-      </w:r>
-      <w:r>
-        <w:rPr>
-          <w:sz w:val="24"/>
-        </w:rPr>
-        <w:t>26</w:t>
+        <w:t>Team No: 26</w:t>
       </w:r>
     </w:p>
     <w:p>
@@ -57,11 +51,11 @@
         <w:rPr/>
       </w:pPr>
       <w:bookmarkStart w:id="1" w:name="_Toc506900030"/>
+      <w:bookmarkEnd w:id="1"/>
       <w:r>
         <w:rPr/>
         <w:t>Contents</w:t>
       </w:r>
-      <w:bookmarkEnd w:id="1"/>
     </w:p>
     <w:p>
       <w:pPr>
@@ -71,18 +65,16 @@
         </w:tabs>
         <w:rPr>
           <w:rFonts w:ascii="Calibri" w:hAnsi="Calibri" w:eastAsia="ＭＳ 明朝" w:cs="" w:asciiTheme="minorHAnsi" w:cstheme="minorBidi" w:eastAsiaTheme="minorEastAsia" w:hAnsiTheme="minorHAnsi"/>
-          <w:color w:val="auto"/>
+          <w:color w:val="00000A"/>
         </w:rPr>
       </w:pPr>
       <w:r>
         <w:fldChar w:fldCharType="begin"/>
       </w:r>
       <w:r>
-        <w:rPr/>
         <w:instrText> TOC \o "1-9" \h</w:instrText>
       </w:r>
       <w:r>
-        <w:rPr/>
         <w:fldChar w:fldCharType="separate"/>
       </w:r>
       <w:r>
@@ -100,7 +92,7 @@
         </w:tabs>
         <w:rPr>
           <w:rFonts w:ascii="Calibri" w:hAnsi="Calibri" w:eastAsia="ＭＳ 明朝" w:cs="" w:asciiTheme="minorHAnsi" w:cstheme="minorBidi" w:eastAsiaTheme="minorEastAsia" w:hAnsiTheme="minorHAnsi"/>
-          <w:color w:val="auto"/>
+          <w:color w:val="00000A"/>
         </w:rPr>
       </w:pPr>
       <w:r>
@@ -118,7 +110,7 @@
         </w:tabs>
         <w:rPr>
           <w:rFonts w:ascii="Calibri" w:hAnsi="Calibri" w:eastAsia="ＭＳ 明朝" w:cs="" w:asciiTheme="minorHAnsi" w:cstheme="minorBidi" w:eastAsiaTheme="minorEastAsia" w:hAnsiTheme="minorHAnsi"/>
-          <w:color w:val="auto"/>
+          <w:color w:val="00000A"/>
         </w:rPr>
       </w:pPr>
       <w:r>
@@ -136,7 +128,7 @@
         </w:tabs>
         <w:rPr>
           <w:rFonts w:ascii="Calibri" w:hAnsi="Calibri" w:eastAsia="ＭＳ 明朝" w:cs="" w:asciiTheme="minorHAnsi" w:cstheme="minorBidi" w:eastAsiaTheme="minorEastAsia" w:hAnsiTheme="minorHAnsi"/>
-          <w:color w:val="auto"/>
+          <w:color w:val="00000A"/>
         </w:rPr>
       </w:pPr>
       <w:r>
@@ -154,7 +146,7 @@
         </w:tabs>
         <w:rPr>
           <w:rFonts w:ascii="Calibri" w:hAnsi="Calibri" w:eastAsia="ＭＳ 明朝" w:cs="" w:asciiTheme="minorHAnsi" w:cstheme="minorBidi" w:eastAsiaTheme="minorEastAsia" w:hAnsiTheme="minorHAnsi"/>
-          <w:color w:val="auto"/>
+          <w:color w:val="00000A"/>
         </w:rPr>
       </w:pPr>
       <w:r>
@@ -172,7 +164,7 @@
         </w:tabs>
         <w:rPr>
           <w:rFonts w:ascii="Calibri" w:hAnsi="Calibri" w:eastAsia="ＭＳ 明朝" w:cs="" w:asciiTheme="minorHAnsi" w:cstheme="minorBidi" w:eastAsiaTheme="minorEastAsia" w:hAnsiTheme="minorHAnsi"/>
-          <w:color w:val="auto"/>
+          <w:color w:val="00000A"/>
         </w:rPr>
       </w:pPr>
       <w:r>
@@ -190,7 +182,7 @@
         </w:tabs>
         <w:rPr>
           <w:rFonts w:ascii="Calibri" w:hAnsi="Calibri" w:eastAsia="ＭＳ 明朝" w:cs="" w:asciiTheme="minorHAnsi" w:cstheme="minorBidi" w:eastAsiaTheme="minorEastAsia" w:hAnsiTheme="minorHAnsi"/>
-          <w:color w:val="auto"/>
+          <w:color w:val="00000A"/>
         </w:rPr>
       </w:pPr>
       <w:r>
@@ -213,7 +205,7 @@
         </w:tabs>
         <w:rPr>
           <w:rFonts w:ascii="Calibri" w:hAnsi="Calibri" w:eastAsia="ＭＳ 明朝" w:cs="" w:asciiTheme="minorHAnsi" w:cstheme="minorBidi" w:eastAsiaTheme="minorEastAsia" w:hAnsiTheme="minorHAnsi"/>
-          <w:color w:val="auto"/>
+          <w:color w:val="00000A"/>
         </w:rPr>
       </w:pPr>
       <w:r>
@@ -236,7 +228,7 @@
         </w:tabs>
         <w:rPr>
           <w:rFonts w:ascii="Calibri" w:hAnsi="Calibri" w:eastAsia="ＭＳ 明朝" w:cs="" w:asciiTheme="minorHAnsi" w:cstheme="minorBidi" w:eastAsiaTheme="minorEastAsia" w:hAnsiTheme="minorHAnsi"/>
-          <w:color w:val="auto"/>
+          <w:color w:val="00000A"/>
         </w:rPr>
       </w:pPr>
       <w:r>
@@ -254,7 +246,7 @@
         </w:tabs>
         <w:rPr>
           <w:rFonts w:ascii="Calibri" w:hAnsi="Calibri" w:eastAsia="ＭＳ 明朝" w:cs="" w:asciiTheme="minorHAnsi" w:cstheme="minorBidi" w:eastAsiaTheme="minorEastAsia" w:hAnsiTheme="minorHAnsi"/>
-          <w:color w:val="auto"/>
+          <w:color w:val="00000A"/>
         </w:rPr>
       </w:pPr>
       <w:r>
@@ -272,7 +264,7 @@
         </w:tabs>
         <w:rPr>
           <w:rFonts w:ascii="Calibri" w:hAnsi="Calibri" w:eastAsia="ＭＳ 明朝" w:cs="" w:asciiTheme="minorHAnsi" w:cstheme="minorBidi" w:eastAsiaTheme="minorEastAsia" w:hAnsiTheme="minorHAnsi"/>
-          <w:color w:val="auto"/>
+          <w:color w:val="00000A"/>
         </w:rPr>
       </w:pPr>
       <w:r>
@@ -290,7 +282,7 @@
         </w:tabs>
         <w:rPr>
           <w:rFonts w:ascii="Calibri" w:hAnsi="Calibri" w:eastAsia="ＭＳ 明朝" w:cs="" w:asciiTheme="minorHAnsi" w:cstheme="minorBidi" w:eastAsiaTheme="minorEastAsia" w:hAnsiTheme="minorHAnsi"/>
-          <w:color w:val="auto"/>
+          <w:color w:val="00000A"/>
         </w:rPr>
       </w:pPr>
       <w:r>
@@ -308,7 +300,7 @@
         </w:tabs>
         <w:rPr>
           <w:rFonts w:ascii="Calibri" w:hAnsi="Calibri" w:eastAsia="ＭＳ 明朝" w:cs="" w:asciiTheme="minorHAnsi" w:cstheme="minorBidi" w:eastAsiaTheme="minorEastAsia" w:hAnsiTheme="minorHAnsi"/>
-          <w:color w:val="auto"/>
+          <w:color w:val="00000A"/>
         </w:rPr>
       </w:pPr>
       <w:r>
@@ -326,7 +318,7 @@
         </w:tabs>
         <w:rPr>
           <w:rFonts w:ascii="Calibri" w:hAnsi="Calibri" w:eastAsia="ＭＳ 明朝" w:cs="" w:asciiTheme="minorHAnsi" w:cstheme="minorBidi" w:eastAsiaTheme="minorEastAsia" w:hAnsiTheme="minorHAnsi"/>
-          <w:color w:val="auto"/>
+          <w:color w:val="00000A"/>
         </w:rPr>
       </w:pPr>
       <w:r>
@@ -344,7 +336,7 @@
         </w:tabs>
         <w:rPr>
           <w:rFonts w:ascii="Calibri" w:hAnsi="Calibri" w:eastAsia="ＭＳ 明朝" w:cs="" w:asciiTheme="minorHAnsi" w:cstheme="minorBidi" w:eastAsiaTheme="minorEastAsia" w:hAnsiTheme="minorHAnsi"/>
-          <w:color w:val="auto"/>
+          <w:color w:val="00000A"/>
         </w:rPr>
       </w:pPr>
       <w:r>
@@ -362,7 +354,7 @@
         </w:tabs>
         <w:rPr>
           <w:rFonts w:ascii="Calibri" w:hAnsi="Calibri" w:eastAsia="ＭＳ 明朝" w:cs="" w:asciiTheme="minorHAnsi" w:cstheme="minorBidi" w:eastAsiaTheme="minorEastAsia" w:hAnsiTheme="minorHAnsi"/>
-          <w:color w:val="auto"/>
+          <w:color w:val="00000A"/>
         </w:rPr>
       </w:pPr>
       <w:r>
@@ -380,7 +372,7 @@
         </w:tabs>
         <w:rPr>
           <w:rFonts w:ascii="Calibri" w:hAnsi="Calibri" w:eastAsia="ＭＳ 明朝" w:cs="" w:asciiTheme="minorHAnsi" w:cstheme="minorBidi" w:eastAsiaTheme="minorEastAsia" w:hAnsiTheme="minorHAnsi"/>
-          <w:color w:val="auto"/>
+          <w:color w:val="00000A"/>
         </w:rPr>
       </w:pPr>
       <w:r>
@@ -398,7 +390,7 @@
         </w:tabs>
         <w:rPr>
           <w:rFonts w:ascii="Calibri" w:hAnsi="Calibri" w:eastAsia="ＭＳ 明朝" w:cs="" w:asciiTheme="minorHAnsi" w:cstheme="minorBidi" w:eastAsiaTheme="minorEastAsia" w:hAnsiTheme="minorHAnsi"/>
-          <w:color w:val="auto"/>
+          <w:color w:val="00000A"/>
         </w:rPr>
       </w:pPr>
       <w:r>
@@ -416,7 +408,7 @@
         </w:tabs>
         <w:rPr>
           <w:rFonts w:ascii="Calibri" w:hAnsi="Calibri" w:eastAsia="ＭＳ 明朝" w:cs="" w:asciiTheme="minorHAnsi" w:cstheme="minorBidi" w:eastAsiaTheme="minorEastAsia" w:hAnsiTheme="minorHAnsi"/>
-          <w:color w:val="auto"/>
+          <w:color w:val="00000A"/>
         </w:rPr>
       </w:pPr>
       <w:r>
@@ -434,7 +426,7 @@
         </w:tabs>
         <w:rPr>
           <w:rFonts w:ascii="Calibri" w:hAnsi="Calibri" w:eastAsia="ＭＳ 明朝" w:cs="" w:asciiTheme="minorHAnsi" w:cstheme="minorBidi" w:eastAsiaTheme="minorEastAsia" w:hAnsiTheme="minorHAnsi"/>
-          <w:color w:val="auto"/>
+          <w:color w:val="00000A"/>
         </w:rPr>
       </w:pPr>
       <w:r>
@@ -452,7 +444,7 @@
         </w:tabs>
         <w:rPr>
           <w:rFonts w:ascii="Calibri" w:hAnsi="Calibri" w:eastAsia="ＭＳ 明朝" w:cs="" w:asciiTheme="minorHAnsi" w:cstheme="minorBidi" w:eastAsiaTheme="minorEastAsia" w:hAnsiTheme="minorHAnsi"/>
-          <w:color w:val="auto"/>
+          <w:color w:val="00000A"/>
         </w:rPr>
       </w:pPr>
       <w:r>
@@ -470,7 +462,7 @@
         </w:tabs>
         <w:rPr>
           <w:rFonts w:ascii="Calibri" w:hAnsi="Calibri" w:eastAsia="ＭＳ 明朝" w:cs="" w:asciiTheme="minorHAnsi" w:cstheme="minorBidi" w:eastAsiaTheme="minorEastAsia" w:hAnsiTheme="minorHAnsi"/>
-          <w:color w:val="auto"/>
+          <w:color w:val="00000A"/>
         </w:rPr>
       </w:pPr>
       <w:r>
@@ -488,7 +480,7 @@
         </w:tabs>
         <w:rPr>
           <w:rFonts w:ascii="Calibri" w:hAnsi="Calibri" w:eastAsia="ＭＳ 明朝" w:cs="" w:asciiTheme="minorHAnsi" w:cstheme="minorBidi" w:eastAsiaTheme="minorEastAsia" w:hAnsiTheme="minorHAnsi"/>
-          <w:color w:val="auto"/>
+          <w:color w:val="00000A"/>
         </w:rPr>
       </w:pPr>
       <w:r>
@@ -506,7 +498,7 @@
         </w:tabs>
         <w:rPr>
           <w:rFonts w:ascii="Calibri" w:hAnsi="Calibri" w:eastAsia="ＭＳ 明朝" w:cs="" w:asciiTheme="minorHAnsi" w:cstheme="minorBidi" w:eastAsiaTheme="minorEastAsia" w:hAnsiTheme="minorHAnsi"/>
-          <w:color w:val="auto"/>
+          <w:color w:val="00000A"/>
         </w:rPr>
       </w:pPr>
       <w:r>
@@ -524,7 +516,7 @@
         </w:tabs>
         <w:rPr>
           <w:rFonts w:ascii="Calibri" w:hAnsi="Calibri" w:eastAsia="ＭＳ 明朝" w:cs="" w:asciiTheme="minorHAnsi" w:cstheme="minorBidi" w:eastAsiaTheme="minorEastAsia" w:hAnsiTheme="minorHAnsi"/>
-          <w:color w:val="auto"/>
+          <w:color w:val="00000A"/>
         </w:rPr>
       </w:pPr>
       <w:r>
@@ -542,7 +534,7 @@
         </w:tabs>
         <w:rPr>
           <w:rFonts w:ascii="Calibri" w:hAnsi="Calibri" w:eastAsia="ＭＳ 明朝" w:cs="" w:asciiTheme="minorHAnsi" w:cstheme="minorBidi" w:eastAsiaTheme="minorEastAsia" w:hAnsiTheme="minorHAnsi"/>
-          <w:color w:val="auto"/>
+          <w:color w:val="00000A"/>
         </w:rPr>
       </w:pPr>
       <w:r>
@@ -560,7 +552,7 @@
         </w:tabs>
         <w:rPr>
           <w:rFonts w:ascii="Calibri" w:hAnsi="Calibri" w:eastAsia="ＭＳ 明朝" w:cs="" w:asciiTheme="minorHAnsi" w:cstheme="minorBidi" w:eastAsiaTheme="minorEastAsia" w:hAnsiTheme="minorHAnsi"/>
-          <w:color w:val="auto"/>
+          <w:color w:val="00000A"/>
         </w:rPr>
       </w:pPr>
       <w:r>
@@ -578,7 +570,7 @@
         </w:tabs>
         <w:rPr>
           <w:rFonts w:ascii="Calibri" w:hAnsi="Calibri" w:eastAsia="ＭＳ 明朝" w:cs="" w:asciiTheme="minorHAnsi" w:cstheme="minorBidi" w:eastAsiaTheme="minorEastAsia" w:hAnsiTheme="minorHAnsi"/>
-          <w:color w:val="auto"/>
+          <w:color w:val="00000A"/>
         </w:rPr>
       </w:pPr>
       <w:r>
@@ -596,7 +588,7 @@
         </w:tabs>
         <w:rPr>
           <w:rFonts w:ascii="Calibri" w:hAnsi="Calibri" w:eastAsia="ＭＳ 明朝" w:cs="" w:asciiTheme="minorHAnsi" w:cstheme="minorBidi" w:eastAsiaTheme="minorEastAsia" w:hAnsiTheme="minorHAnsi"/>
-          <w:color w:val="auto"/>
+          <w:color w:val="00000A"/>
         </w:rPr>
       </w:pPr>
       <w:r>
@@ -614,7 +606,7 @@
         </w:tabs>
         <w:rPr>
           <w:rFonts w:ascii="Calibri" w:hAnsi="Calibri" w:eastAsia="ＭＳ 明朝" w:cs="" w:asciiTheme="minorHAnsi" w:cstheme="minorBidi" w:eastAsiaTheme="minorEastAsia" w:hAnsiTheme="minorHAnsi"/>
-          <w:color w:val="auto"/>
+          <w:color w:val="00000A"/>
         </w:rPr>
       </w:pPr>
       <w:r>
@@ -632,7 +624,7 @@
         </w:tabs>
         <w:rPr>
           <w:rFonts w:ascii="Calibri" w:hAnsi="Calibri" w:eastAsia="ＭＳ 明朝" w:cs="" w:asciiTheme="minorHAnsi" w:cstheme="minorBidi" w:eastAsiaTheme="minorEastAsia" w:hAnsiTheme="minorHAnsi"/>
-          <w:color w:val="auto"/>
+          <w:color w:val="00000A"/>
         </w:rPr>
       </w:pPr>
       <w:r>
@@ -650,7 +642,7 @@
         </w:tabs>
         <w:rPr>
           <w:rFonts w:ascii="Calibri" w:hAnsi="Calibri" w:eastAsia="ＭＳ 明朝" w:cs="" w:asciiTheme="minorHAnsi" w:cstheme="minorBidi" w:eastAsiaTheme="minorEastAsia" w:hAnsiTheme="minorHAnsi"/>
-          <w:color w:val="auto"/>
+          <w:color w:val="00000A"/>
         </w:rPr>
       </w:pPr>
       <w:r>
@@ -668,7 +660,7 @@
         </w:tabs>
         <w:rPr>
           <w:rFonts w:ascii="Calibri" w:hAnsi="Calibri" w:eastAsia="ＭＳ 明朝" w:cs="" w:asciiTheme="minorHAnsi" w:cstheme="minorBidi" w:eastAsiaTheme="minorEastAsia" w:hAnsiTheme="minorHAnsi"/>
-          <w:color w:val="auto"/>
+          <w:color w:val="00000A"/>
         </w:rPr>
       </w:pPr>
       <w:r>
@@ -686,7 +678,7 @@
         </w:tabs>
         <w:rPr>
           <w:rFonts w:ascii="Calibri" w:hAnsi="Calibri" w:eastAsia="ＭＳ 明朝" w:cs="" w:asciiTheme="minorHAnsi" w:cstheme="minorBidi" w:eastAsiaTheme="minorEastAsia" w:hAnsiTheme="minorHAnsi"/>
-          <w:color w:val="auto"/>
+          <w:color w:val="00000A"/>
         </w:rPr>
       </w:pPr>
       <w:r>
@@ -704,7 +696,7 @@
         </w:tabs>
         <w:rPr>
           <w:rFonts w:ascii="Calibri" w:hAnsi="Calibri" w:eastAsia="ＭＳ 明朝" w:cs="" w:asciiTheme="minorHAnsi" w:cstheme="minorBidi" w:eastAsiaTheme="minorEastAsia" w:hAnsiTheme="minorHAnsi"/>
-          <w:color w:val="auto"/>
+          <w:color w:val="00000A"/>
         </w:rPr>
       </w:pPr>
       <w:r>
@@ -722,7 +714,7 @@
         </w:tabs>
         <w:rPr>
           <w:rFonts w:ascii="Calibri" w:hAnsi="Calibri" w:eastAsia="ＭＳ 明朝" w:cs="" w:asciiTheme="minorHAnsi" w:cstheme="minorBidi" w:eastAsiaTheme="minorEastAsia" w:hAnsiTheme="minorHAnsi"/>
-          <w:color w:val="auto"/>
+          <w:color w:val="00000A"/>
         </w:rPr>
       </w:pPr>
       <w:r>
@@ -741,7 +733,6 @@
         <w:rPr/>
       </w:r>
       <w:r>
-        <w:rPr/>
         <w:fldChar w:fldCharType="end"/>
       </w:r>
     </w:p>
@@ -751,11 +742,11 @@
         <w:rPr/>
       </w:pPr>
       <w:bookmarkStart w:id="2" w:name="_Toc506900031"/>
+      <w:bookmarkEnd w:id="2"/>
       <w:r>
         <w:rPr/>
         <w:t>Deliverable 1</w:t>
       </w:r>
-      <w:bookmarkEnd w:id="2"/>
     </w:p>
     <w:p>
       <w:pPr>
@@ -763,11 +754,11 @@
         <w:rPr/>
       </w:pPr>
       <w:bookmarkStart w:id="3" w:name="_Toc506900032"/>
+      <w:bookmarkEnd w:id="3"/>
       <w:r>
         <w:rPr/>
         <w:t>Assumptions</w:t>
       </w:r>
-      <w:bookmarkEnd w:id="3"/>
     </w:p>
     <w:p>
       <w:pPr>
@@ -842,21 +833,38 @@
         <w:pStyle w:val="Heading2"/>
         <w:rPr/>
       </w:pPr>
+      <w:r>
+        <w:rPr/>
+      </w:r>
+    </w:p>
+    <w:p>
+      <w:pPr>
+        <w:pStyle w:val="Normal"/>
+        <w:rPr/>
+      </w:pPr>
+      <w:r>
+        <w:rPr/>
+      </w:r>
+    </w:p>
+    <w:p>
+      <w:pPr>
+        <w:pStyle w:val="Heading2"/>
+        <w:rPr/>
+      </w:pPr>
       <w:bookmarkStart w:id="4" w:name="_Toc506900033"/>
+      <w:bookmarkEnd w:id="4"/>
       <w:r>
         <w:rPr/>
         <w:t>Entity Relationship Schema</w:t>
       </w:r>
-      <w:bookmarkEnd w:id="4"/>
-    </w:p>
-    <w:p>
-      <w:pPr>
-        <w:pStyle w:val="NoSpacing"/>
-        <w:rPr/>
-      </w:pPr>
-      <w:r>
-        <w:rPr/>
-        <w:t>&lt;In this section you should have figure of the ER schema as well as descriptions about entities and relations&gt;</w:t>
+    </w:p>
+    <w:p>
+      <w:pPr>
+        <w:pStyle w:val="NoSpacing"/>
+        <w:rPr/>
+      </w:pPr>
+      <w:r>
+        <w:rPr/>
       </w:r>
     </w:p>
     <w:p>
@@ -865,11 +873,11 @@
         <w:rPr/>
       </w:pPr>
       <w:bookmarkStart w:id="5" w:name="_Toc506900034"/>
+      <w:bookmarkEnd w:id="5"/>
       <w:r>
         <w:rPr/>
         <w:t>Schema</w:t>
       </w:r>
-      <w:bookmarkEnd w:id="5"/>
     </w:p>
     <w:p>
       <w:pPr>
@@ -904,20 +912,124 @@
         <w:rPr/>
       </w:pPr>
       <w:bookmarkStart w:id="6" w:name="_Toc506900035"/>
+      <w:bookmarkEnd w:id="6"/>
       <w:r>
         <w:rPr/>
         <w:t>Description</w:t>
       </w:r>
-      <w:bookmarkEnd w:id="6"/>
-    </w:p>
-    <w:p>
-      <w:pPr>
-        <w:pStyle w:val="NoSpacing"/>
-        <w:rPr/>
-      </w:pPr>
-      <w:r>
-        <w:rPr/>
-        <w:t>&lt;Describe all the choices you made for Entities and Relationships&gt;</w:t>
+    </w:p>
+    <w:p>
+      <w:pPr>
+        <w:pStyle w:val="NoSpacing"/>
+        <w:rPr/>
+      </w:pPr>
+      <w:r>
+        <w:rPr/>
+      </w:r>
+    </w:p>
+    <w:p>
+      <w:pPr>
+        <w:pStyle w:val="NoSpacing"/>
+        <w:rPr/>
+      </w:pPr>
+      <w:r>
+        <w:rPr/>
+        <w:t>First, we chose to separate the main listing attributes and the listing’s details. This way, when we want display a lot of listings, we only query the table with the main information (small description, name, thumbnail etc..) and if someone select the listing, we also query the table</w:t>
+      </w:r>
+      <w:r>
+        <w:rPr/>
+        <w:t xml:space="preserve">s </w:t>
+      </w:r>
+      <w:r>
+        <w:rPr/>
+        <w:t>containing the details.</w:t>
+      </w:r>
+    </w:p>
+    <w:p>
+      <w:pPr>
+        <w:pStyle w:val="NoSpacing"/>
+        <w:rPr/>
+      </w:pPr>
+      <w:r>
+        <w:rPr/>
+        <w:t>We did the same for the host and host details tables.</w:t>
+      </w:r>
+    </w:p>
+    <w:p>
+      <w:pPr>
+        <w:pStyle w:val="NoSpacing"/>
+        <w:rPr/>
+      </w:pPr>
+      <w:r>
+        <w:rPr/>
+      </w:r>
+    </w:p>
+    <w:p>
+      <w:pPr>
+        <w:pStyle w:val="NoSpacing"/>
+        <w:rPr/>
+      </w:pPr>
+      <w:r>
+        <w:rPr/>
+        <w:t xml:space="preserve">The listing table is connected (one to one mapping) with the calendar, review scores, </w:t>
+      </w:r>
+      <w:r>
+        <w:rPr/>
+        <w:t>material description</w:t>
+      </w:r>
+      <w:r>
+        <w:rPr/>
+        <w:t xml:space="preserve"> and cost details tables. </w:t>
+      </w:r>
+      <w:r>
+        <w:rPr/>
+        <w:t>This implies they are all weak entities with respect to the listing table.</w:t>
+      </w:r>
+    </w:p>
+    <w:p>
+      <w:pPr>
+        <w:pStyle w:val="NoSpacing"/>
+        <w:rPr/>
+      </w:pPr>
+      <w:r>
+        <w:rPr/>
+      </w:r>
+    </w:p>
+    <w:p>
+      <w:pPr>
+        <w:pStyle w:val="NoSpacing"/>
+        <w:rPr/>
+      </w:pPr>
+      <w:r>
+        <w:rPr/>
+        <w:t>We decided to create special tables to hold the amenities and the host verifications as those are list attributes. We link them to the listing using intermediate tables containing the listing id and the amenities/host verifications id.</w:t>
+      </w:r>
+    </w:p>
+    <w:p>
+      <w:pPr>
+        <w:pStyle w:val="NoSpacing"/>
+        <w:rPr/>
+      </w:pPr>
+      <w:r>
+        <w:rPr/>
+      </w:r>
+    </w:p>
+    <w:p>
+      <w:pPr>
+        <w:pStyle w:val="NoSpacing"/>
+        <w:rPr/>
+      </w:pPr>
+      <w:r>
+        <w:rPr/>
+      </w:r>
+    </w:p>
+    <w:p>
+      <w:pPr>
+        <w:pStyle w:val="NoSpacing"/>
+        <w:rPr/>
+      </w:pPr>
+      <w:r>
+        <w:rPr/>
       </w:r>
     </w:p>
     <w:p>
@@ -928,13 +1040,13 @@
         </w:rPr>
       </w:pPr>
       <w:bookmarkStart w:id="7" w:name="_Toc506900036"/>
+      <w:bookmarkEnd w:id="7"/>
       <w:r>
         <w:rPr>
           <w:lang w:val="de-DE"/>
         </w:rPr>
         <w:t>Relational Schema</w:t>
       </w:r>
-      <w:bookmarkEnd w:id="7"/>
     </w:p>
     <w:p>
       <w:pPr>
@@ -942,13 +1054,13 @@
         <w:rPr/>
       </w:pPr>
       <w:bookmarkStart w:id="8" w:name="_Toc506900037"/>
+      <w:bookmarkEnd w:id="8"/>
       <w:r>
         <w:rPr>
           <w:lang w:val="de-DE"/>
         </w:rPr>
         <w:t>ER schema to Relational schema</w:t>
       </w:r>
-      <w:bookmarkEnd w:id="8"/>
     </w:p>
     <w:p>
       <w:pPr>
@@ -987,11 +1099,11 @@
         <w:rPr/>
       </w:pPr>
       <w:bookmarkStart w:id="9" w:name="_Toc506900038"/>
+      <w:bookmarkEnd w:id="9"/>
       <w:r>
         <w:rPr/>
         <w:t>DDL</w:t>
       </w:r>
-      <w:bookmarkEnd w:id="9"/>
     </w:p>
     <w:p>
       <w:pPr>
@@ -1009,11 +1121,11 @@
         <w:rPr/>
       </w:pPr>
       <w:bookmarkStart w:id="10" w:name="_Toc506900039"/>
+      <w:bookmarkEnd w:id="10"/>
       <w:r>
         <w:rPr/>
         <w:t>General Comments</w:t>
       </w:r>
-      <w:bookmarkEnd w:id="10"/>
     </w:p>
     <w:p>
       <w:pPr>
@@ -1058,11 +1170,11 @@
         <w:rPr/>
       </w:pPr>
       <w:bookmarkStart w:id="11" w:name="_Toc506900040"/>
+      <w:bookmarkEnd w:id="11"/>
       <w:r>
         <w:rPr/>
         <w:t>Deliverable 2</w:t>
       </w:r>
-      <w:bookmarkEnd w:id="11"/>
     </w:p>
     <w:p>
       <w:pPr>
@@ -1079,11 +1191,11 @@
         <w:rPr/>
       </w:pPr>
       <w:bookmarkStart w:id="12" w:name="_Toc506900041"/>
+      <w:bookmarkEnd w:id="12"/>
       <w:r>
         <w:rPr/>
         <w:t>Assumptions</w:t>
       </w:r>
-      <w:bookmarkEnd w:id="12"/>
     </w:p>
     <w:p>
       <w:pPr>
@@ -1101,11 +1213,11 @@
         <w:rPr/>
       </w:pPr>
       <w:bookmarkStart w:id="13" w:name="_Toc506900042"/>
+      <w:bookmarkEnd w:id="13"/>
       <w:r>
         <w:rPr/>
         <w:t>Data Loading</w:t>
       </w:r>
-      <w:bookmarkEnd w:id="13"/>
     </w:p>
     <w:p>
       <w:pPr>
@@ -1113,11 +1225,11 @@
         <w:rPr/>
       </w:pPr>
       <w:bookmarkStart w:id="14" w:name="_Toc506900043"/>
+      <w:bookmarkEnd w:id="14"/>
       <w:r>
         <w:rPr/>
         <w:t>Query Implementation</w:t>
       </w:r>
-      <w:bookmarkEnd w:id="14"/>
     </w:p>
     <w:p>
       <w:pPr>
@@ -1135,11 +1247,11 @@
         <w:rPr/>
       </w:pPr>
       <w:bookmarkStart w:id="15" w:name="_Toc506900044"/>
+      <w:bookmarkEnd w:id="15"/>
       <w:r>
         <w:rPr/>
         <w:t>Query a:</w:t>
       </w:r>
-      <w:bookmarkEnd w:id="15"/>
     </w:p>
     <w:p>
       <w:pPr>
@@ -1147,11 +1259,11 @@
         <w:rPr/>
       </w:pPr>
       <w:bookmarkStart w:id="16" w:name="_Toc506900045"/>
+      <w:bookmarkEnd w:id="16"/>
       <w:r>
         <w:rPr/>
         <w:t>Description of logic:</w:t>
       </w:r>
-      <w:bookmarkEnd w:id="16"/>
     </w:p>
     <w:p>
       <w:pPr>
@@ -1169,11 +1281,11 @@
         <w:rPr/>
       </w:pPr>
       <w:bookmarkStart w:id="17" w:name="_Toc506900046"/>
+      <w:bookmarkEnd w:id="17"/>
       <w:r>
         <w:rPr/>
         <w:t>SQL statement</w:t>
       </w:r>
-      <w:bookmarkEnd w:id="17"/>
     </w:p>
     <w:p>
       <w:pPr>
@@ -1191,11 +1303,11 @@
         <w:rPr/>
       </w:pPr>
       <w:bookmarkStart w:id="18" w:name="_Toc506900047"/>
+      <w:bookmarkEnd w:id="18"/>
       <w:r>
         <w:rPr/>
         <w:t>Interface</w:t>
       </w:r>
-      <w:bookmarkEnd w:id="18"/>
     </w:p>
     <w:p>
       <w:pPr>
@@ -1203,11 +1315,11 @@
         <w:rPr/>
       </w:pPr>
       <w:bookmarkStart w:id="19" w:name="_Toc506900048"/>
+      <w:bookmarkEnd w:id="19"/>
       <w:r>
         <w:rPr/>
         <w:t>Design logic Description</w:t>
       </w:r>
-      <w:bookmarkEnd w:id="19"/>
     </w:p>
     <w:p>
       <w:pPr>
@@ -1225,11 +1337,11 @@
         <w:rPr/>
       </w:pPr>
       <w:bookmarkStart w:id="20" w:name="_Toc506900049"/>
+      <w:bookmarkEnd w:id="20"/>
       <w:r>
         <w:rPr/>
         <w:t>Screenshots</w:t>
       </w:r>
-      <w:bookmarkEnd w:id="20"/>
     </w:p>
     <w:p>
       <w:pPr>
@@ -1247,11 +1359,11 @@
         <w:rPr/>
       </w:pPr>
       <w:bookmarkStart w:id="21" w:name="_Toc506900050"/>
+      <w:bookmarkEnd w:id="21"/>
       <w:r>
         <w:rPr/>
         <w:t>General Comments</w:t>
       </w:r>
-      <w:bookmarkEnd w:id="21"/>
     </w:p>
     <w:p>
       <w:pPr>
@@ -1285,11 +1397,11 @@
         <w:rPr/>
       </w:pPr>
       <w:bookmarkStart w:id="22" w:name="_Toc506900051"/>
+      <w:bookmarkEnd w:id="22"/>
       <w:r>
         <w:rPr/>
         <w:t>Deliverable 3</w:t>
       </w:r>
-      <w:bookmarkEnd w:id="22"/>
     </w:p>
     <w:p>
       <w:pPr>
@@ -1297,11 +1409,11 @@
         <w:rPr/>
       </w:pPr>
       <w:bookmarkStart w:id="23" w:name="_Toc506900052"/>
+      <w:bookmarkEnd w:id="23"/>
       <w:r>
         <w:rPr/>
         <w:t>Assumptions</w:t>
       </w:r>
-      <w:bookmarkEnd w:id="23"/>
     </w:p>
     <w:p>
       <w:pPr>
@@ -1319,11 +1431,11 @@
         <w:rPr/>
       </w:pPr>
       <w:bookmarkStart w:id="24" w:name="_Toc506900053"/>
+      <w:bookmarkEnd w:id="24"/>
       <w:r>
         <w:rPr/>
         <w:t>Query Implementation</w:t>
       </w:r>
-      <w:bookmarkEnd w:id="24"/>
     </w:p>
     <w:p>
       <w:pPr>
@@ -1341,11 +1453,11 @@
         <w:rPr/>
       </w:pPr>
       <w:bookmarkStart w:id="25" w:name="_Toc506900054"/>
+      <w:bookmarkEnd w:id="25"/>
       <w:r>
         <w:rPr/>
         <w:t>Query a:</w:t>
       </w:r>
-      <w:bookmarkEnd w:id="25"/>
     </w:p>
     <w:p>
       <w:pPr>
@@ -1353,11 +1465,11 @@
         <w:rPr/>
       </w:pPr>
       <w:bookmarkStart w:id="26" w:name="_Toc506900055"/>
+      <w:bookmarkEnd w:id="26"/>
       <w:r>
         <w:rPr/>
         <w:t>Description of logic:</w:t>
       </w:r>
-      <w:bookmarkEnd w:id="26"/>
     </w:p>
     <w:p>
       <w:pPr>
@@ -1375,11 +1487,11 @@
         <w:rPr/>
       </w:pPr>
       <w:bookmarkStart w:id="27" w:name="_Toc506900056"/>
+      <w:bookmarkEnd w:id="27"/>
       <w:r>
         <w:rPr/>
         <w:t>SQL statement</w:t>
       </w:r>
-      <w:bookmarkEnd w:id="27"/>
     </w:p>
     <w:p>
       <w:pPr>
@@ -1397,11 +1509,11 @@
         <w:rPr/>
       </w:pPr>
       <w:bookmarkStart w:id="28" w:name="_Toc506900057"/>
+      <w:bookmarkEnd w:id="28"/>
       <w:r>
         <w:rPr/>
         <w:t>Query Analysis</w:t>
       </w:r>
-      <w:bookmarkEnd w:id="28"/>
     </w:p>
     <w:p>
       <w:pPr>
@@ -1409,11 +1521,11 @@
         <w:rPr/>
       </w:pPr>
       <w:bookmarkStart w:id="29" w:name="_Toc506900058"/>
+      <w:bookmarkEnd w:id="29"/>
       <w:r>
         <w:rPr/>
         <w:t>Selected Queries (and why)</w:t>
       </w:r>
-      <w:bookmarkEnd w:id="29"/>
     </w:p>
     <w:p>
       <w:pPr>
@@ -1430,11 +1542,11 @@
         <w:rPr/>
       </w:pPr>
       <w:bookmarkStart w:id="30" w:name="_Toc506900059"/>
+      <w:bookmarkEnd w:id="30"/>
       <w:r>
         <w:rPr/>
         <w:t>Query 1</w:t>
       </w:r>
-      <w:bookmarkEnd w:id="30"/>
     </w:p>
     <w:p>
       <w:pPr>
@@ -1492,11 +1604,11 @@
         <w:rPr/>
       </w:pPr>
       <w:bookmarkStart w:id="31" w:name="_Toc506900060"/>
+      <w:bookmarkEnd w:id="31"/>
       <w:r>
         <w:rPr/>
         <w:t>Query 2</w:t>
       </w:r>
-      <w:bookmarkEnd w:id="31"/>
     </w:p>
     <w:p>
       <w:pPr>
@@ -1554,11 +1666,11 @@
         <w:rPr/>
       </w:pPr>
       <w:bookmarkStart w:id="32" w:name="_Toc506900061"/>
+      <w:bookmarkEnd w:id="32"/>
       <w:r>
         <w:rPr/>
         <w:t>Query 3</w:t>
       </w:r>
-      <w:bookmarkEnd w:id="32"/>
     </w:p>
     <w:p>
       <w:pPr>
@@ -1616,11 +1728,11 @@
         <w:rPr/>
       </w:pPr>
       <w:bookmarkStart w:id="33" w:name="_Toc506900062"/>
+      <w:bookmarkEnd w:id="33"/>
       <w:r>
         <w:rPr/>
         <w:t>Interface</w:t>
       </w:r>
-      <w:bookmarkEnd w:id="33"/>
     </w:p>
     <w:p>
       <w:pPr>
@@ -1628,11 +1740,11 @@
         <w:rPr/>
       </w:pPr>
       <w:bookmarkStart w:id="34" w:name="_Toc506900063"/>
+      <w:bookmarkEnd w:id="34"/>
       <w:r>
         <w:rPr/>
         <w:t>Design logic Description</w:t>
       </w:r>
-      <w:bookmarkEnd w:id="34"/>
     </w:p>
     <w:p>
       <w:pPr>
@@ -1650,11 +1762,11 @@
         <w:rPr/>
       </w:pPr>
       <w:bookmarkStart w:id="35" w:name="_Toc506900064"/>
+      <w:bookmarkEnd w:id="35"/>
       <w:r>
         <w:rPr/>
         <w:t>Screenshots</w:t>
       </w:r>
-      <w:bookmarkEnd w:id="35"/>
     </w:p>
     <w:p>
       <w:pPr>
@@ -1672,11 +1784,11 @@
         <w:rPr/>
       </w:pPr>
       <w:bookmarkStart w:id="36" w:name="_Toc506900065"/>
+      <w:bookmarkEnd w:id="36"/>
       <w:r>
         <w:rPr/>
         <w:t>General Comments</w:t>
       </w:r>
-      <w:bookmarkEnd w:id="36"/>
     </w:p>
     <w:p>
       <w:pPr>
@@ -1698,7 +1810,7 @@
       <w:pgNumType w:fmt="decimal"/>
       <w:formProt w:val="false"/>
       <w:textDirection w:val="lrTb"/>
-      <w:docGrid w:type="default" w:linePitch="360" w:charSpace="0"/>
+      <w:docGrid w:type="default" w:linePitch="360" w:charSpace="4294965247"/>
     </w:sectPr>
   </w:body>
 </w:document>
@@ -1718,7 +1830,7 @@
         <w:bottom w:w="0" w:type="dxa"/>
         <w:right w:w="108" w:type="dxa"/>
       </w:tblCellMar>
-      <w:tblLook w:lastRow="0" w:firstRow="0" w:lastColumn="0" w:firstColumn="0" w:val="0000" w:noHBand="0" w:noVBand="0"/>
+      <w:tblLook w:val="0000" w:noVBand="0" w:noHBand="0" w:firstRow="0" w:lastRow="0" w:firstColumn="0" w:lastColumn="0"/>
     </w:tblPr>
     <w:tblGrid>
       <w:gridCol w:w="5897"/>
@@ -1842,12 +1954,7 @@
           <w:pPr>
             <w:pStyle w:val="Header"/>
             <w:spacing w:lineRule="auto" w:line="240" w:before="0" w:after="0"/>
-            <w:rPr>
-              <w:rFonts w:ascii="Times New Roman" w:hAnsi="Times New Roman"/>
-              <w:sz w:val="20"/>
-              <w:szCs w:val="18"/>
-              <w:lang w:val="de-DE"/>
-            </w:rPr>
+            <w:rPr/>
           </w:pPr>
           <w:r>
             <w:rPr>
@@ -2129,7 +2236,6 @@
     <w:rPr>
       <w:rFonts w:ascii="Calibri" w:hAnsi="Calibri" w:eastAsia="Calibri" w:cs="Times New Roman"/>
       <w:color w:val="00000A"/>
-      <w:kern w:val="0"/>
       <w:sz w:val="22"/>
       <w:szCs w:val="22"/>
       <w:lang w:val="en-US" w:eastAsia="en-US" w:bidi="ar-SA"/>
@@ -2142,7 +2248,7 @@
     <w:uiPriority w:val="9"/>
     <w:qFormat/>
     <w:pPr>
-      <w:keepNext w:val="true"/>
+      <w:keepNext/>
       <w:spacing w:before="240" w:after="60"/>
       <w:outlineLvl w:val="0"/>
     </w:pPr>
@@ -2161,7 +2267,7 @@
     <w:uiPriority w:val="9"/>
     <w:qFormat/>
     <w:pPr>
-      <w:keepNext w:val="true"/>
+      <w:keepNext/>
       <w:spacing w:before="240" w:after="60"/>
       <w:outlineLvl w:val="1"/>
     </w:pPr>
@@ -2185,7 +2291,7 @@
     <w:qFormat/>
     <w:rsid w:val="00cd2e4f"/>
     <w:pPr>
-      <w:keepNext w:val="true"/>
+      <w:keepNext/>
       <w:keepLines/>
       <w:spacing w:before="40" w:after="0"/>
       <w:outlineLvl w:val="2"/>
@@ -2207,7 +2313,7 @@
     <w:qFormat/>
     <w:rsid w:val="00cd2e4f"/>
     <w:pPr>
-      <w:keepNext w:val="true"/>
+      <w:keepNext/>
       <w:keepLines/>
       <w:spacing w:before="40" w:after="0"/>
       <w:outlineLvl w:val="3"/>
@@ -3075,7 +3181,7 @@
     <w:next w:val="TextBody"/>
     <w:qFormat/>
     <w:pPr>
-      <w:keepNext w:val="true"/>
+      <w:keepNext/>
       <w:spacing w:before="240" w:after="120"/>
     </w:pPr>
     <w:rPr>
@@ -3218,7 +3324,6 @@
     <w:rPr>
       <w:rFonts w:ascii="Calibri" w:hAnsi="Calibri" w:eastAsia="Calibri" w:cs="Times New Roman"/>
       <w:color w:val="00000A"/>
-      <w:kern w:val="0"/>
       <w:sz w:val="22"/>
       <w:szCs w:val="22"/>
       <w:lang w:val="en-US" w:eastAsia="en-US" w:bidi="ar-SA"/>
@@ -3345,7 +3450,6 @@
     <w:rPr>
       <w:rFonts w:ascii="Calibri" w:hAnsi="Calibri" w:eastAsia="Calibri" w:cs="Times New Roman"/>
       <w:color w:val="00000A"/>
-      <w:kern w:val="0"/>
       <w:sz w:val="22"/>
       <w:szCs w:val="22"/>
       <w:lang w:val="en-US" w:eastAsia="en-US" w:bidi="ar-SA"/>

</xml_diff>

<commit_message>
Report 1 is done
</commit_message>
<xml_diff>
--- a/Report.docx
+++ b/Report.docx
@@ -934,15 +934,7 @@
       </w:pPr>
       <w:r>
         <w:rPr/>
-        <w:t>First, we chose to separate the main listing attributes and the listing’s details. This way, when we want display a lot of listings, we only query the table with the main information (small description, name, thumbnail etc..) and if someone select the listing, we also query the table</w:t>
-      </w:r>
-      <w:r>
-        <w:rPr/>
-        <w:t xml:space="preserve">s </w:t>
-      </w:r>
-      <w:r>
-        <w:rPr/>
-        <w:t>containing the details.</w:t>
+        <w:t>First, we chose to separate the main listing attributes and the listing’s details. This way, when we want display a lot of listings, we only query the table with the main information (small description, name, thumbnail etc..) and if someone select the listing, we also query the tables containing the details.</w:t>
       </w:r>
     </w:p>
     <w:p>
@@ -971,19 +963,7 @@
       </w:pPr>
       <w:r>
         <w:rPr/>
-        <w:t xml:space="preserve">The listing table is connected (one to one mapping) with the calendar, review scores, </w:t>
-      </w:r>
-      <w:r>
-        <w:rPr/>
-        <w:t>material description</w:t>
-      </w:r>
-      <w:r>
-        <w:rPr/>
-        <w:t xml:space="preserve"> and cost details tables. </w:t>
-      </w:r>
-      <w:r>
-        <w:rPr/>
-        <w:t>This implies they are all weak entities with respect to the listing table.</w:t>
+        <w:t>The listing table is connected (one to one mapping) with the calendar, review scores, material description and cost details tables. This implies they are all weak entities with respect to the listing table.</w:t>
       </w:r>
     </w:p>
     <w:p>
@@ -1090,7 +1070,43 @@
       </w:pPr>
       <w:r>
         <w:rPr/>
-        <w:t>&lt;Describe the transition from ER schema to Relational schema&gt;</w:t>
+      </w:r>
+    </w:p>
+    <w:p>
+      <w:pPr>
+        <w:pStyle w:val="NoSpacing"/>
+        <w:rPr/>
+      </w:pPr>
+      <w:r>
+        <w:rPr/>
+        <w:t>Weak entities are accounted for with the help of foreign keys. If the foreign key is not present, it will trigger a “Cascade” deletion policy.</w:t>
+      </w:r>
+    </w:p>
+    <w:p>
+      <w:pPr>
+        <w:pStyle w:val="NoSpacing"/>
+        <w:rPr/>
+      </w:pPr>
+      <w:r>
+        <w:rPr/>
+      </w:r>
+    </w:p>
+    <w:p>
+      <w:pPr>
+        <w:pStyle w:val="NoSpacing"/>
+        <w:rPr/>
+      </w:pPr>
+      <w:r>
+        <w:rPr/>
+      </w:r>
+    </w:p>
+    <w:p>
+      <w:pPr>
+        <w:pStyle w:val="NoSpacing"/>
+        <w:rPr/>
+      </w:pPr>
+      <w:r>
+        <w:rPr/>
       </w:r>
     </w:p>
     <w:p>
@@ -1107,12 +1123,30 @@
     </w:p>
     <w:p>
       <w:pPr>
-        <w:pStyle w:val="NoSpacing"/>
-        <w:rPr/>
-      </w:pPr>
-      <w:r>
-        <w:rPr/>
-        <w:t>&lt;Provide the DDL&gt;</w:t>
+        <w:pStyle w:val="Normal"/>
+        <w:rPr/>
+      </w:pPr>
+      <w:r>
+        <w:rPr/>
+        <w:t xml:space="preserve">The DDL can be found here: </w:t>
+      </w:r>
+      <w:hyperlink r:id="rId4">
+        <w:r>
+          <w:rPr>
+            <w:rStyle w:val="InternetLink"/>
+            <w:lang w:val="de-DE"/>
+          </w:rPr>
+          <w:t>https://github.com/hedi-sassi/rbnb_db_project/tree/master/relational_model</w:t>
+        </w:r>
+      </w:hyperlink>
+    </w:p>
+    <w:p>
+      <w:pPr>
+        <w:pStyle w:val="NoSpacing"/>
+        <w:rPr/>
+      </w:pPr>
+      <w:r>
+        <w:rPr/>
       </w:r>
     </w:p>
     <w:p>
@@ -1134,7 +1168,73 @@
       </w:pPr>
       <w:r>
         <w:rPr/>
-        <w:t>&lt;In this section write general comments about your deliverable (comments and work allocation between team members&gt;</w:t>
+      </w:r>
+    </w:p>
+    <w:p>
+      <w:pPr>
+        <w:pStyle w:val="NoSpacing"/>
+        <w:rPr/>
+      </w:pPr>
+      <w:r>
+        <w:rPr/>
+        <w:t>We split the work as followed:</w:t>
+      </w:r>
+    </w:p>
+    <w:p>
+      <w:pPr>
+        <w:pStyle w:val="NoSpacing"/>
+        <w:rPr/>
+      </w:pPr>
+      <w:r>
+        <w:rPr/>
+      </w:r>
+    </w:p>
+    <w:p>
+      <w:pPr>
+        <w:pStyle w:val="NoSpacing"/>
+        <w:rPr/>
+      </w:pPr>
+      <w:r>
+        <w:rPr/>
+        <w:t>- ER model: Camilla</w:t>
+      </w:r>
+    </w:p>
+    <w:p>
+      <w:pPr>
+        <w:pStyle w:val="NoSpacing"/>
+        <w:rPr/>
+      </w:pPr>
+      <w:r>
+        <w:rPr/>
+        <w:t>- Relational Model : Simon</w:t>
+      </w:r>
+    </w:p>
+    <w:p>
+      <w:pPr>
+        <w:pStyle w:val="NoSpacing"/>
+        <w:rPr/>
+      </w:pPr>
+      <w:r>
+        <w:rPr/>
+        <w:t>- Data verification (scala program on the repo) : Hédi</w:t>
+      </w:r>
+    </w:p>
+    <w:p>
+      <w:pPr>
+        <w:pStyle w:val="NoSpacing"/>
+        <w:rPr/>
+      </w:pPr>
+      <w:r>
+        <w:rPr/>
+      </w:r>
+    </w:p>
+    <w:p>
+      <w:pPr>
+        <w:pStyle w:val="NoSpacing"/>
+        <w:rPr/>
+      </w:pPr>
+      <w:r>
+        <w:rPr/>
       </w:r>
     </w:p>
     <w:p>
@@ -1803,7 +1903,7 @@
       </w:r>
     </w:p>
     <w:sectPr>
-      <w:headerReference w:type="default" r:id="rId4"/>
+      <w:headerReference w:type="default" r:id="rId5"/>
       <w:type w:val="nextPage"/>
       <w:pgSz w:w="12240" w:h="15840"/>
       <w:pgMar w:left="1134" w:right="1134" w:header="568" w:top="1134" w:footer="0" w:bottom="1843" w:gutter="0"/>

</xml_diff>